<commit_message>
added navbar to restaurant page added basic styling to restaurant page
</commit_message>
<xml_diff>
--- a/documentation/Master thesis report.docx
+++ b/documentation/Master thesis report.docx
@@ -1,6 +1,6 @@
 
 <file path=word/document.xml><?xml version="1.0" encoding="utf-8"?>
-<w:document xmlns:wpc="http://schemas.microsoft.com/office/word/2010/wordprocessingCanvas" xmlns:cx="http://schemas.microsoft.com/office/drawing/2014/chartex" xmlns:cx1="http://schemas.microsoft.com/office/drawing/2015/9/8/chartex" xmlns:cx2="http://schemas.microsoft.com/office/drawing/2015/10/21/chartex" xmlns:cx3="http://schemas.microsoft.com/office/drawing/2016/5/9/chartex" xmlns:cx4="http://schemas.microsoft.com/office/drawing/2016/5/10/chartex" xmlns:cx5="http://schemas.microsoft.com/office/drawing/2016/5/11/chartex" xmlns:mc="http://schemas.openxmlformats.org/markup-compatibility/2006" xmlns:o="urn:schemas-microsoft-com:office:office" xmlns:r="http://schemas.openxmlformats.org/officeDocument/2006/relationships" xmlns:m="http://schemas.openxmlformats.org/officeDocument/2006/math" xmlns:v="urn:schemas-microsoft-com:vml" xmlns:wp14="http://schemas.microsoft.com/office/word/2010/wordprocessingDrawing" xmlns:wp="http://schemas.openxmlformats.org/drawingml/2006/wordprocessingDrawing" xmlns:w10="urn:schemas-microsoft-com:office:word" xmlns:w="http://schemas.openxmlformats.org/wordprocessingml/2006/main" xmlns:w14="http://schemas.microsoft.com/office/word/2010/wordml" xmlns:w15="http://schemas.microsoft.com/office/word/2012/wordml" xmlns:w16se="http://schemas.microsoft.com/office/word/2015/wordml/symex" xmlns:wpg="http://schemas.microsoft.com/office/word/2010/wordprocessingGroup" xmlns:wpi="http://schemas.microsoft.com/office/word/2010/wordprocessingInk" xmlns:wne="http://schemas.microsoft.com/office/word/2006/wordml" xmlns:wps="http://schemas.microsoft.com/office/word/2010/wordprocessingShape" mc:Ignorable="w14 w15 w16se wp14">
+<w:document xmlns:wpc="http://schemas.microsoft.com/office/word/2010/wordprocessingCanvas" xmlns:cx="http://schemas.microsoft.com/office/drawing/2014/chartex" xmlns:cx1="http://schemas.microsoft.com/office/drawing/2015/9/8/chartex" xmlns:cx2="http://schemas.microsoft.com/office/drawing/2015/10/21/chartex" xmlns:cx3="http://schemas.microsoft.com/office/drawing/2016/5/9/chartex" xmlns:cx4="http://schemas.microsoft.com/office/drawing/2016/5/10/chartex" xmlns:cx5="http://schemas.microsoft.com/office/drawing/2016/5/11/chartex" xmlns:cx6="http://schemas.microsoft.com/office/drawing/2016/5/12/chartex" xmlns:cx7="http://schemas.microsoft.com/office/drawing/2016/5/13/chartex" xmlns:cx8="http://schemas.microsoft.com/office/drawing/2016/5/14/chartex" xmlns:mc="http://schemas.openxmlformats.org/markup-compatibility/2006" xmlns:o="urn:schemas-microsoft-com:office:office" xmlns:r="http://schemas.openxmlformats.org/officeDocument/2006/relationships" xmlns:m="http://schemas.openxmlformats.org/officeDocument/2006/math" xmlns:v="urn:schemas-microsoft-com:vml" xmlns:wp14="http://schemas.microsoft.com/office/word/2010/wordprocessingDrawing" xmlns:wp="http://schemas.openxmlformats.org/drawingml/2006/wordprocessingDrawing" xmlns:w10="urn:schemas-microsoft-com:office:word" xmlns:w="http://schemas.openxmlformats.org/wordprocessingml/2006/main" xmlns:w14="http://schemas.microsoft.com/office/word/2010/wordml" xmlns:w15="http://schemas.microsoft.com/office/word/2012/wordml" xmlns:w16se="http://schemas.microsoft.com/office/word/2015/wordml/symex" xmlns:wpg="http://schemas.microsoft.com/office/word/2010/wordprocessingGroup" xmlns:wpi="http://schemas.microsoft.com/office/word/2010/wordprocessingInk" xmlns:wne="http://schemas.microsoft.com/office/word/2006/wordml" xmlns:wps="http://schemas.microsoft.com/office/word/2010/wordprocessingShape" mc:Ignorable="w14 w15 w16se wp14">
   <w:body>
     <w:sdt>
       <w:sdtPr>
@@ -5898,10 +5898,10 @@
             <v:path o:extrusionok="f" gradientshapeok="t" o:connecttype="rect"/>
             <o:lock v:ext="edit" aspectratio="t"/>
           </v:shapetype>
-          <v:shape id="_x0000_i1025" type="#_x0000_t75" style="width:463.5pt;height:89.25pt" o:ole="">
+          <v:shape id="_x0000_i1025" type="#_x0000_t75" style="width:463.9pt;height:89.25pt" o:ole="">
             <v:imagedata r:id="rId11" o:title=""/>
           </v:shape>
-          <o:OLEObject Type="Embed" ProgID="Excel.Sheet.12" ShapeID="_x0000_i1025" DrawAspect="Content" ObjectID="_1539261723" r:id="rId12"/>
+          <o:OLEObject Type="Embed" ProgID="Excel.Sheet.12" ShapeID="_x0000_i1025" DrawAspect="Content" ObjectID="_1554713158" r:id="rId12"/>
         </w:object>
       </w:r>
     </w:p>
@@ -8188,7 +8188,7 @@
           <v:shape id="_x0000_i1026" type="#_x0000_t75" style="width:219pt;height:146.25pt" o:ole="">
             <v:imagedata r:id="rId13" o:title=""/>
           </v:shape>
-          <o:OLEObject Type="Embed" ProgID="Excel.Sheet.12" ShapeID="_x0000_i1026" DrawAspect="Content" ObjectID="_1539261724" r:id="rId14"/>
+          <o:OLEObject Type="Embed" ProgID="Excel.Sheet.12" ShapeID="_x0000_i1026" DrawAspect="Content" ObjectID="_1554713159" r:id="rId14"/>
         </w:object>
       </w:r>
       <w:r>
@@ -8201,22 +8201,14 @@
           <v:shape id="_x0000_i1027" type="#_x0000_t75" style="width:203.25pt;height:144.75pt" o:ole="">
             <v:imagedata r:id="rId15" o:title=""/>
           </v:shape>
-          <o:OLEObject Type="Embed" ProgID="Excel.Sheet.12" ShapeID="_x0000_i1027" DrawAspect="Content" ObjectID="_1539261725" r:id="rId16"/>
+          <o:OLEObject Type="Embed" ProgID="Excel.Sheet.12" ShapeID="_x0000_i1027" DrawAspect="Content" ObjectID="_1554713160" r:id="rId16"/>
         </w:object>
       </w:r>
       <w:r>
         <w:rPr>
           <w:i/>
         </w:rPr>
-        <w:t>Figure 1: Custome</w:t>
-      </w:r>
-      <w:bookmarkStart w:id="16" w:name="_GoBack"/>
-      <w:bookmarkEnd w:id="16"/>
-      <w:r>
-        <w:rPr>
-          <w:i/>
-        </w:rPr>
-        <w:t>r menu</w:t>
+        <w:t>Figure 1: Customer menu</w:t>
       </w:r>
       <w:r>
         <w:t xml:space="preserve"> </w:t>
@@ -8325,17 +8317,17 @@
       <w:pPr>
         <w:pStyle w:val="Heading1"/>
       </w:pPr>
-      <w:bookmarkStart w:id="17" w:name="_Toc462773835"/>
+      <w:bookmarkStart w:id="16" w:name="_Toc462773835"/>
       <w:r>
         <w:t>Application design</w:t>
       </w:r>
-      <w:bookmarkEnd w:id="17"/>
+      <w:bookmarkEnd w:id="16"/>
     </w:p>
     <w:p>
       <w:pPr>
         <w:pStyle w:val="Heading2"/>
       </w:pPr>
-      <w:bookmarkStart w:id="18" w:name="_Toc462773836"/>
+      <w:bookmarkStart w:id="17" w:name="_Toc462773836"/>
       <w:r>
         <w:t xml:space="preserve">Application </w:t>
       </w:r>
@@ -8350,7 +8342,7 @@
       <w:r>
         <w:t xml:space="preserve"> choice</w:t>
       </w:r>
-      <w:bookmarkEnd w:id="18"/>
+      <w:bookmarkEnd w:id="17"/>
     </w:p>
     <w:p>
       <w:r>
@@ -8943,7 +8935,7 @@
       <w:pPr>
         <w:pStyle w:val="Heading2"/>
       </w:pPr>
-      <w:bookmarkStart w:id="19" w:name="_Toc462773837"/>
+      <w:bookmarkStart w:id="18" w:name="_Toc462773837"/>
       <w:r>
         <w:lastRenderedPageBreak/>
         <w:t>Application Development frameworks</w:t>
@@ -9283,7 +9275,21 @@
     </w:p>
     <w:p>
       <w:r>
-        <w:t>This system can provide an interesting way to interact with the online cash register we are developing. For example, a user could use a voice command to ask what the menu at this restaurant/event is. From locational data the corresponding restaurant could be found and the menu could be displayed. Also if a user searches for restaurants, google now can indicate whether the restaurant supports our system for ordering and payment.</w:t>
+        <w:t xml:space="preserve">This system can provide an interesting way to interact with the online cash register we are developing. For example, a user could use a voice command to ask what the menu at this restaurant/event is. From locational </w:t>
+      </w:r>
+      <w:r>
+        <w:t>data,</w:t>
+      </w:r>
+      <w:bookmarkStart w:id="19" w:name="_GoBack"/>
+      <w:bookmarkEnd w:id="19"/>
+      <w:r>
+        <w:t xml:space="preserve"> the corresponding restaurant could be found and the menu could be displayed. </w:t>
+      </w:r>
+      <w:r>
+        <w:t>Also,</w:t>
+      </w:r>
+      <w:r>
+        <w:t xml:space="preserve"> if a user searches for restaurants, google now can indicate whether the restaurant supports our system for ordering and payment.</w:t>
       </w:r>
     </w:p>
     <w:p>
@@ -9334,7 +9340,7 @@
       <w:r>
         <w:t>Accessing the application</w:t>
       </w:r>
-      <w:bookmarkEnd w:id="19"/>
+      <w:bookmarkEnd w:id="18"/>
     </w:p>
     <w:p>
       <w:r>
@@ -10002,7 +10008,7 @@
 </file>
 
 <file path=word/endnotes.xml><?xml version="1.0" encoding="utf-8"?>
-<w:endnotes xmlns:wpc="http://schemas.microsoft.com/office/word/2010/wordprocessingCanvas" xmlns:cx="http://schemas.microsoft.com/office/drawing/2014/chartex" xmlns:cx1="http://schemas.microsoft.com/office/drawing/2015/9/8/chartex" xmlns:cx2="http://schemas.microsoft.com/office/drawing/2015/10/21/chartex" xmlns:cx3="http://schemas.microsoft.com/office/drawing/2016/5/9/chartex" xmlns:cx4="http://schemas.microsoft.com/office/drawing/2016/5/10/chartex" xmlns:cx5="http://schemas.microsoft.com/office/drawing/2016/5/11/chartex" xmlns:mc="http://schemas.openxmlformats.org/markup-compatibility/2006" xmlns:o="urn:schemas-microsoft-com:office:office" xmlns:r="http://schemas.openxmlformats.org/officeDocument/2006/relationships" xmlns:m="http://schemas.openxmlformats.org/officeDocument/2006/math" xmlns:v="urn:schemas-microsoft-com:vml" xmlns:wp14="http://schemas.microsoft.com/office/word/2010/wordprocessingDrawing" xmlns:wp="http://schemas.openxmlformats.org/drawingml/2006/wordprocessingDrawing" xmlns:w10="urn:schemas-microsoft-com:office:word" xmlns:w="http://schemas.openxmlformats.org/wordprocessingml/2006/main" xmlns:w14="http://schemas.microsoft.com/office/word/2010/wordml" xmlns:w15="http://schemas.microsoft.com/office/word/2012/wordml" xmlns:w16se="http://schemas.microsoft.com/office/word/2015/wordml/symex" xmlns:wpg="http://schemas.microsoft.com/office/word/2010/wordprocessingGroup" xmlns:wpi="http://schemas.microsoft.com/office/word/2010/wordprocessingInk" xmlns:wne="http://schemas.microsoft.com/office/word/2006/wordml" xmlns:wps="http://schemas.microsoft.com/office/word/2010/wordprocessingShape" mc:Ignorable="w14 w15 w16se wp14">
+<w:endnotes xmlns:wpc="http://schemas.microsoft.com/office/word/2010/wordprocessingCanvas" xmlns:cx="http://schemas.microsoft.com/office/drawing/2014/chartex" xmlns:cx1="http://schemas.microsoft.com/office/drawing/2015/9/8/chartex" xmlns:cx2="http://schemas.microsoft.com/office/drawing/2015/10/21/chartex" xmlns:cx3="http://schemas.microsoft.com/office/drawing/2016/5/9/chartex" xmlns:cx4="http://schemas.microsoft.com/office/drawing/2016/5/10/chartex" xmlns:cx5="http://schemas.microsoft.com/office/drawing/2016/5/11/chartex" xmlns:cx6="http://schemas.microsoft.com/office/drawing/2016/5/12/chartex" xmlns:cx7="http://schemas.microsoft.com/office/drawing/2016/5/13/chartex" xmlns:cx8="http://schemas.microsoft.com/office/drawing/2016/5/14/chartex" xmlns:mc="http://schemas.openxmlformats.org/markup-compatibility/2006" xmlns:o="urn:schemas-microsoft-com:office:office" xmlns:r="http://schemas.openxmlformats.org/officeDocument/2006/relationships" xmlns:m="http://schemas.openxmlformats.org/officeDocument/2006/math" xmlns:v="urn:schemas-microsoft-com:vml" xmlns:wp14="http://schemas.microsoft.com/office/word/2010/wordprocessingDrawing" xmlns:wp="http://schemas.openxmlformats.org/drawingml/2006/wordprocessingDrawing" xmlns:w10="urn:schemas-microsoft-com:office:word" xmlns:w="http://schemas.openxmlformats.org/wordprocessingml/2006/main" xmlns:w14="http://schemas.microsoft.com/office/word/2010/wordml" xmlns:w15="http://schemas.microsoft.com/office/word/2012/wordml" xmlns:w16se="http://schemas.microsoft.com/office/word/2015/wordml/symex" xmlns:wpg="http://schemas.microsoft.com/office/word/2010/wordprocessingGroup" xmlns:wpi="http://schemas.microsoft.com/office/word/2010/wordprocessingInk" xmlns:wne="http://schemas.microsoft.com/office/word/2006/wordml" xmlns:wps="http://schemas.microsoft.com/office/word/2010/wordprocessingShape" mc:Ignorable="w14 w15 w16se wp14">
   <w:endnote w:type="separator" w:id="-1">
     <w:p>
       <w:pPr>
@@ -10027,7 +10033,7 @@
 </file>
 
 <file path=word/footnotes.xml><?xml version="1.0" encoding="utf-8"?>
-<w:footnotes xmlns:wpc="http://schemas.microsoft.com/office/word/2010/wordprocessingCanvas" xmlns:cx="http://schemas.microsoft.com/office/drawing/2014/chartex" xmlns:cx1="http://schemas.microsoft.com/office/drawing/2015/9/8/chartex" xmlns:cx2="http://schemas.microsoft.com/office/drawing/2015/10/21/chartex" xmlns:cx3="http://schemas.microsoft.com/office/drawing/2016/5/9/chartex" xmlns:cx4="http://schemas.microsoft.com/office/drawing/2016/5/10/chartex" xmlns:cx5="http://schemas.microsoft.com/office/drawing/2016/5/11/chartex" xmlns:mc="http://schemas.openxmlformats.org/markup-compatibility/2006" xmlns:o="urn:schemas-microsoft-com:office:office" xmlns:r="http://schemas.openxmlformats.org/officeDocument/2006/relationships" xmlns:m="http://schemas.openxmlformats.org/officeDocument/2006/math" xmlns:v="urn:schemas-microsoft-com:vml" xmlns:wp14="http://schemas.microsoft.com/office/word/2010/wordprocessingDrawing" xmlns:wp="http://schemas.openxmlformats.org/drawingml/2006/wordprocessingDrawing" xmlns:w10="urn:schemas-microsoft-com:office:word" xmlns:w="http://schemas.openxmlformats.org/wordprocessingml/2006/main" xmlns:w14="http://schemas.microsoft.com/office/word/2010/wordml" xmlns:w15="http://schemas.microsoft.com/office/word/2012/wordml" xmlns:w16se="http://schemas.microsoft.com/office/word/2015/wordml/symex" xmlns:wpg="http://schemas.microsoft.com/office/word/2010/wordprocessingGroup" xmlns:wpi="http://schemas.microsoft.com/office/word/2010/wordprocessingInk" xmlns:wne="http://schemas.microsoft.com/office/word/2006/wordml" xmlns:wps="http://schemas.microsoft.com/office/word/2010/wordprocessingShape" mc:Ignorable="w14 w15 w16se wp14">
+<w:footnotes xmlns:wpc="http://schemas.microsoft.com/office/word/2010/wordprocessingCanvas" xmlns:cx="http://schemas.microsoft.com/office/drawing/2014/chartex" xmlns:cx1="http://schemas.microsoft.com/office/drawing/2015/9/8/chartex" xmlns:cx2="http://schemas.microsoft.com/office/drawing/2015/10/21/chartex" xmlns:cx3="http://schemas.microsoft.com/office/drawing/2016/5/9/chartex" xmlns:cx4="http://schemas.microsoft.com/office/drawing/2016/5/10/chartex" xmlns:cx5="http://schemas.microsoft.com/office/drawing/2016/5/11/chartex" xmlns:cx6="http://schemas.microsoft.com/office/drawing/2016/5/12/chartex" xmlns:cx7="http://schemas.microsoft.com/office/drawing/2016/5/13/chartex" xmlns:cx8="http://schemas.microsoft.com/office/drawing/2016/5/14/chartex" xmlns:mc="http://schemas.openxmlformats.org/markup-compatibility/2006" xmlns:o="urn:schemas-microsoft-com:office:office" xmlns:r="http://schemas.openxmlformats.org/officeDocument/2006/relationships" xmlns:m="http://schemas.openxmlformats.org/officeDocument/2006/math" xmlns:v="urn:schemas-microsoft-com:vml" xmlns:wp14="http://schemas.microsoft.com/office/word/2010/wordprocessingDrawing" xmlns:wp="http://schemas.openxmlformats.org/drawingml/2006/wordprocessingDrawing" xmlns:w10="urn:schemas-microsoft-com:office:word" xmlns:w="http://schemas.openxmlformats.org/wordprocessingml/2006/main" xmlns:w14="http://schemas.microsoft.com/office/word/2010/wordml" xmlns:w15="http://schemas.microsoft.com/office/word/2012/wordml" xmlns:w16se="http://schemas.microsoft.com/office/word/2015/wordml/symex" xmlns:wpg="http://schemas.microsoft.com/office/word/2010/wordprocessingGroup" xmlns:wpi="http://schemas.microsoft.com/office/word/2010/wordprocessingInk" xmlns:wne="http://schemas.microsoft.com/office/word/2006/wordml" xmlns:wps="http://schemas.microsoft.com/office/word/2010/wordprocessingShape" mc:Ignorable="w14 w15 w16se wp14">
   <w:footnote w:type="separator" w:id="-1">
     <w:p>
       <w:pPr>
@@ -10052,7 +10058,7 @@
 </file>
 
 <file path=word/numbering.xml><?xml version="1.0" encoding="utf-8"?>
-<w:numbering xmlns:wpc="http://schemas.microsoft.com/office/word/2010/wordprocessingCanvas" xmlns:cx="http://schemas.microsoft.com/office/drawing/2014/chartex" xmlns:cx1="http://schemas.microsoft.com/office/drawing/2015/9/8/chartex" xmlns:cx2="http://schemas.microsoft.com/office/drawing/2015/10/21/chartex" xmlns:cx3="http://schemas.microsoft.com/office/drawing/2016/5/9/chartex" xmlns:cx4="http://schemas.microsoft.com/office/drawing/2016/5/10/chartex" xmlns:cx5="http://schemas.microsoft.com/office/drawing/2016/5/11/chartex" xmlns:mc="http://schemas.openxmlformats.org/markup-compatibility/2006" xmlns:o="urn:schemas-microsoft-com:office:office" xmlns:r="http://schemas.openxmlformats.org/officeDocument/2006/relationships" xmlns:m="http://schemas.openxmlformats.org/officeDocument/2006/math" xmlns:v="urn:schemas-microsoft-com:vml" xmlns:wp14="http://schemas.microsoft.com/office/word/2010/wordprocessingDrawing" xmlns:wp="http://schemas.openxmlformats.org/drawingml/2006/wordprocessingDrawing" xmlns:w10="urn:schemas-microsoft-com:office:word" xmlns:w="http://schemas.openxmlformats.org/wordprocessingml/2006/main" xmlns:w14="http://schemas.microsoft.com/office/word/2010/wordml" xmlns:w15="http://schemas.microsoft.com/office/word/2012/wordml" xmlns:w16se="http://schemas.microsoft.com/office/word/2015/wordml/symex" xmlns:wpg="http://schemas.microsoft.com/office/word/2010/wordprocessingGroup" xmlns:wpi="http://schemas.microsoft.com/office/word/2010/wordprocessingInk" xmlns:wne="http://schemas.microsoft.com/office/word/2006/wordml" xmlns:wps="http://schemas.microsoft.com/office/word/2010/wordprocessingShape" mc:Ignorable="w14 w15 w16se wp14">
+<w:numbering xmlns:wpc="http://schemas.microsoft.com/office/word/2010/wordprocessingCanvas" xmlns:cx="http://schemas.microsoft.com/office/drawing/2014/chartex" xmlns:cx1="http://schemas.microsoft.com/office/drawing/2015/9/8/chartex" xmlns:cx2="http://schemas.microsoft.com/office/drawing/2015/10/21/chartex" xmlns:cx3="http://schemas.microsoft.com/office/drawing/2016/5/9/chartex" xmlns:cx4="http://schemas.microsoft.com/office/drawing/2016/5/10/chartex" xmlns:cx5="http://schemas.microsoft.com/office/drawing/2016/5/11/chartex" xmlns:cx6="http://schemas.microsoft.com/office/drawing/2016/5/12/chartex" xmlns:cx7="http://schemas.microsoft.com/office/drawing/2016/5/13/chartex" xmlns:cx8="http://schemas.microsoft.com/office/drawing/2016/5/14/chartex" xmlns:mc="http://schemas.openxmlformats.org/markup-compatibility/2006" xmlns:o="urn:schemas-microsoft-com:office:office" xmlns:r="http://schemas.openxmlformats.org/officeDocument/2006/relationships" xmlns:m="http://schemas.openxmlformats.org/officeDocument/2006/math" xmlns:v="urn:schemas-microsoft-com:vml" xmlns:wp14="http://schemas.microsoft.com/office/word/2010/wordprocessingDrawing" xmlns:wp="http://schemas.openxmlformats.org/drawingml/2006/wordprocessingDrawing" xmlns:w10="urn:schemas-microsoft-com:office:word" xmlns:w="http://schemas.openxmlformats.org/wordprocessingml/2006/main" xmlns:w14="http://schemas.microsoft.com/office/word/2010/wordml" xmlns:w15="http://schemas.microsoft.com/office/word/2012/wordml" xmlns:w16se="http://schemas.microsoft.com/office/word/2015/wordml/symex" xmlns:wpg="http://schemas.microsoft.com/office/word/2010/wordprocessingGroup" xmlns:wpi="http://schemas.microsoft.com/office/word/2010/wordprocessingInk" xmlns:wne="http://schemas.microsoft.com/office/word/2006/wordml" xmlns:wps="http://schemas.microsoft.com/office/word/2010/wordprocessingShape" mc:Ignorable="w14 w15 w16se wp14">
   <w:abstractNum w:abstractNumId="0" w15:restartNumberingAfterBreak="0">
     <w:nsid w:val="091A6581"/>
     <w:multiLevelType w:val="hybridMultilevel"/>
@@ -12265,6 +12271,7 @@
     <w:lsdException w:name="HTML Sample" w:semiHidden="1" w:unhideWhenUsed="1"/>
     <w:lsdException w:name="HTML Typewriter" w:semiHidden="1" w:unhideWhenUsed="1"/>
     <w:lsdException w:name="HTML Variable" w:semiHidden="1" w:unhideWhenUsed="1"/>
+    <w:lsdException w:name="Normal Table" w:semiHidden="1" w:unhideWhenUsed="1"/>
     <w:lsdException w:name="annotation subject" w:semiHidden="1" w:unhideWhenUsed="1"/>
     <w:lsdException w:name="No List" w:semiHidden="1" w:unhideWhenUsed="1"/>
     <w:lsdException w:name="Outline List 1" w:semiHidden="1" w:unhideWhenUsed="1"/>
@@ -12310,9 +12317,11 @@
     <w:lsdException w:name="Table Subtle 1" w:semiHidden="1" w:unhideWhenUsed="1"/>
     <w:lsdException w:name="Table Subtle 2" w:semiHidden="1" w:unhideWhenUsed="1"/>
     <w:lsdException w:name="Table Web 1" w:semiHidden="1" w:unhideWhenUsed="1"/>
+    <w:lsdException w:name="Table Web 2" w:semiHidden="1" w:unhideWhenUsed="1"/>
     <w:lsdException w:name="Table Web 3" w:semiHidden="1" w:unhideWhenUsed="1"/>
     <w:lsdException w:name="Balloon Text" w:semiHidden="1" w:unhideWhenUsed="1"/>
     <w:lsdException w:name="Table Grid" w:uiPriority="39"/>
+    <w:lsdException w:name="Table Theme" w:semiHidden="1" w:unhideWhenUsed="1"/>
     <w:lsdException w:name="Placeholder Text" w:semiHidden="1"/>
     <w:lsdException w:name="No Spacing" w:uiPriority="1" w:qFormat="1"/>
     <w:lsdException w:name="Light Shading" w:uiPriority="60"/>
@@ -15466,28 +15475,28 @@
     </dgm:pt>
   </dgm:ptLst>
   <dgm:cxnLst>
+    <dgm:cxn modelId="{60EFE101-4287-43C4-8C28-2C049311FC28}" srcId="{F1BE44FA-DBE1-43DD-BD8A-8BBD3D6BA08D}" destId="{6820A530-1A6B-40F0-BDAA-DD3A5CA9FC4C}" srcOrd="1" destOrd="0" parTransId="{AEC62EEA-1AA8-4993-A2C9-A237C13AD37C}" sibTransId="{5A4F3F41-B361-434E-846F-43C77376B7AE}"/>
+    <dgm:cxn modelId="{92CC350C-9547-4F1F-B78B-DA8077F22C58}" srcId="{B4F35A44-B0BF-46AA-A12A-CAC516297DDA}" destId="{3FB99A5A-F838-4DED-B418-81967CA06A85}" srcOrd="0" destOrd="0" parTransId="{544DD787-0034-4284-AD69-DB00588F848F}" sibTransId="{56CEC39D-7208-40D8-BE1F-48F3EBB11C46}"/>
+    <dgm:cxn modelId="{FDF3B218-3901-4B32-8558-A53DEB500648}" srcId="{5B1ED82B-413A-42FC-A64D-51E769B40F7E}" destId="{65CF7AAC-C46F-4C1D-9A63-1FCFE3B94711}" srcOrd="1" destOrd="0" parTransId="{5FB296F4-54E9-4651-A542-7642EA0E89B6}" sibTransId="{0C4770ED-AF5B-4DA3-960A-71620E92F13B}"/>
+    <dgm:cxn modelId="{A5D7B827-C492-45B7-B953-31FB8A0C2C9A}" type="presOf" srcId="{DF8A6A56-DC83-4F09-AEB3-455C2AAD239C}" destId="{63DB5D68-FDC8-4CFF-BC0A-DAED7DAEAA6D}" srcOrd="0" destOrd="0" presId="urn:microsoft.com/office/officeart/2005/8/layout/lProcess2"/>
+    <dgm:cxn modelId="{DA0B9640-7496-4153-B7C6-F692D9093269}" type="presOf" srcId="{65CF7AAC-C46F-4C1D-9A63-1FCFE3B94711}" destId="{B5D9F124-DB6A-44DF-BC8A-97C560BE5436}" srcOrd="0" destOrd="0" presId="urn:microsoft.com/office/officeart/2005/8/layout/lProcess2"/>
+    <dgm:cxn modelId="{B4D0D567-A7F7-4F9B-9F6A-41A617402128}" srcId="{3FB99A5A-F838-4DED-B418-81967CA06A85}" destId="{95483927-DAEE-4C85-88F8-73D45D43D4AB}" srcOrd="0" destOrd="0" parTransId="{CEEE98FC-9712-48B5-9E58-86A121463BDB}" sibTransId="{29D0A229-A180-4F58-A06A-3E335512DDD0}"/>
+    <dgm:cxn modelId="{F1D93448-B280-4B57-8ABE-A5BDEAA1293B}" srcId="{F1BE44FA-DBE1-43DD-BD8A-8BBD3D6BA08D}" destId="{B1031803-8A3C-488A-9FDF-47BA2736A8C3}" srcOrd="0" destOrd="0" parTransId="{E7DC7383-B199-4F15-8F8A-6C21FBA0A5CF}" sibTransId="{7694C57F-17C2-487E-B4FD-DC6042718DC1}"/>
     <dgm:cxn modelId="{17AD544B-E08E-4441-91FE-E6C0B3163640}" srcId="{B4F35A44-B0BF-46AA-A12A-CAC516297DDA}" destId="{F1BE44FA-DBE1-43DD-BD8A-8BBD3D6BA08D}" srcOrd="1" destOrd="0" parTransId="{D11AB4C6-C8D8-443A-9EF3-F57DF8E18E40}" sibTransId="{31459D66-60B3-48F1-BBBA-955E86F33C18}"/>
-    <dgm:cxn modelId="{FDF3B218-3901-4B32-8558-A53DEB500648}" srcId="{5B1ED82B-413A-42FC-A64D-51E769B40F7E}" destId="{65CF7AAC-C46F-4C1D-9A63-1FCFE3B94711}" srcOrd="1" destOrd="0" parTransId="{5FB296F4-54E9-4651-A542-7642EA0E89B6}" sibTransId="{0C4770ED-AF5B-4DA3-960A-71620E92F13B}"/>
+    <dgm:cxn modelId="{8C135F4F-11CA-4CD1-8012-10DF78915CFE}" type="presOf" srcId="{6820A530-1A6B-40F0-BDAA-DD3A5CA9FC4C}" destId="{A463F182-541F-4661-8ABC-0BE0BF4074C5}" srcOrd="0" destOrd="0" presId="urn:microsoft.com/office/officeart/2005/8/layout/lProcess2"/>
+    <dgm:cxn modelId="{07C86955-090B-4446-980F-B5C331287E5D}" type="presOf" srcId="{3FB99A5A-F838-4DED-B418-81967CA06A85}" destId="{97CF89E3-87B4-4D71-9DA3-92DD3A8603E7}" srcOrd="1" destOrd="0" presId="urn:microsoft.com/office/officeart/2005/8/layout/lProcess2"/>
+    <dgm:cxn modelId="{A6F64E57-C7DD-47B0-BBCE-EDF6E321B96F}" type="presOf" srcId="{B4F35A44-B0BF-46AA-A12A-CAC516297DDA}" destId="{852B527C-94FD-4518-A4D1-7560DC325805}" srcOrd="0" destOrd="0" presId="urn:microsoft.com/office/officeart/2005/8/layout/lProcess2"/>
+    <dgm:cxn modelId="{41A1D17F-15CE-4FE3-87EB-2C77F5113FF7}" type="presOf" srcId="{95483927-DAEE-4C85-88F8-73D45D43D4AB}" destId="{A3743AF8-B6F4-4C83-876D-34A21CC8B61B}" srcOrd="0" destOrd="0" presId="urn:microsoft.com/office/officeart/2005/8/layout/lProcess2"/>
+    <dgm:cxn modelId="{8B499183-A06E-4FC3-9616-2E974D3D10E6}" srcId="{5B1ED82B-413A-42FC-A64D-51E769B40F7E}" destId="{DF8A6A56-DC83-4F09-AEB3-455C2AAD239C}" srcOrd="0" destOrd="0" parTransId="{81746C5C-B7C6-4AD0-B366-4C6ABF36CF0E}" sibTransId="{4FB930AF-6EA8-460F-A450-B86D6E79E373}"/>
+    <dgm:cxn modelId="{9F66FE87-66C3-4C42-8AF1-00EF01E18A2B}" type="presOf" srcId="{CC645C53-15E2-4351-8CC9-C542CAA2C967}" destId="{7364D7F4-BB7B-4439-BA50-2392B805EEB0}" srcOrd="0" destOrd="0" presId="urn:microsoft.com/office/officeart/2005/8/layout/lProcess2"/>
+    <dgm:cxn modelId="{7D8B67AB-F86E-4F01-B29A-51556A5AFB73}" type="presOf" srcId="{F1BE44FA-DBE1-43DD-BD8A-8BBD3D6BA08D}" destId="{C433FFAA-2B76-4F1F-A1C7-DE1FCB0B2BB0}" srcOrd="0" destOrd="0" presId="urn:microsoft.com/office/officeart/2005/8/layout/lProcess2"/>
     <dgm:cxn modelId="{5C383FAC-24E1-41CA-82FB-27C8CE4AB2AB}" type="presOf" srcId="{5B1ED82B-413A-42FC-A64D-51E769B40F7E}" destId="{CDAD5A09-8411-41EE-96C5-2738FFD8CB58}" srcOrd="0" destOrd="0" presId="urn:microsoft.com/office/officeart/2005/8/layout/lProcess2"/>
-    <dgm:cxn modelId="{42D3A3FE-10BA-47CC-AD72-46604209F680}" type="presOf" srcId="{B1031803-8A3C-488A-9FDF-47BA2736A8C3}" destId="{A8CD0CF2-06AC-4274-AB3A-8731D2B8C8D8}" srcOrd="0" destOrd="0" presId="urn:microsoft.com/office/officeart/2005/8/layout/lProcess2"/>
-    <dgm:cxn modelId="{92CC350C-9547-4F1F-B78B-DA8077F22C58}" srcId="{B4F35A44-B0BF-46AA-A12A-CAC516297DDA}" destId="{3FB99A5A-F838-4DED-B418-81967CA06A85}" srcOrd="0" destOrd="0" parTransId="{544DD787-0034-4284-AD69-DB00588F848F}" sibTransId="{56CEC39D-7208-40D8-BE1F-48F3EBB11C46}"/>
-    <dgm:cxn modelId="{41A1D17F-15CE-4FE3-87EB-2C77F5113FF7}" type="presOf" srcId="{95483927-DAEE-4C85-88F8-73D45D43D4AB}" destId="{A3743AF8-B6F4-4C83-876D-34A21CC8B61B}" srcOrd="0" destOrd="0" presId="urn:microsoft.com/office/officeart/2005/8/layout/lProcess2"/>
-    <dgm:cxn modelId="{B4D0D567-A7F7-4F9B-9F6A-41A617402128}" srcId="{3FB99A5A-F838-4DED-B418-81967CA06A85}" destId="{95483927-DAEE-4C85-88F8-73D45D43D4AB}" srcOrd="0" destOrd="0" parTransId="{CEEE98FC-9712-48B5-9E58-86A121463BDB}" sibTransId="{29D0A229-A180-4F58-A06A-3E335512DDD0}"/>
-    <dgm:cxn modelId="{8B499183-A06E-4FC3-9616-2E974D3D10E6}" srcId="{5B1ED82B-413A-42FC-A64D-51E769B40F7E}" destId="{DF8A6A56-DC83-4F09-AEB3-455C2AAD239C}" srcOrd="0" destOrd="0" parTransId="{81746C5C-B7C6-4AD0-B366-4C6ABF36CF0E}" sibTransId="{4FB930AF-6EA8-460F-A450-B86D6E79E373}"/>
-    <dgm:cxn modelId="{DA0B9640-7496-4153-B7C6-F692D9093269}" type="presOf" srcId="{65CF7AAC-C46F-4C1D-9A63-1FCFE3B94711}" destId="{B5D9F124-DB6A-44DF-BC8A-97C560BE5436}" srcOrd="0" destOrd="0" presId="urn:microsoft.com/office/officeart/2005/8/layout/lProcess2"/>
+    <dgm:cxn modelId="{96BD2ABD-5BDB-4BA5-9BD2-593DF5B3C5AF}" type="presOf" srcId="{F1BE44FA-DBE1-43DD-BD8A-8BBD3D6BA08D}" destId="{A2499972-AE29-4681-80AF-B87BECE2A323}" srcOrd="1" destOrd="0" presId="urn:microsoft.com/office/officeart/2005/8/layout/lProcess2"/>
     <dgm:cxn modelId="{BC91FCDA-1637-4C47-AFF7-97EF96A9E9A4}" type="presOf" srcId="{5B1ED82B-413A-42FC-A64D-51E769B40F7E}" destId="{00192C5C-2080-44AF-9DBA-E567DB37CBBC}" srcOrd="1" destOrd="0" presId="urn:microsoft.com/office/officeart/2005/8/layout/lProcess2"/>
     <dgm:cxn modelId="{1A23FCDC-5169-45CD-AED1-5E3999419619}" type="presOf" srcId="{3FB99A5A-F838-4DED-B418-81967CA06A85}" destId="{17F5B4BF-9F6C-4915-8609-26595306ED0E}" srcOrd="0" destOrd="0" presId="urn:microsoft.com/office/officeart/2005/8/layout/lProcess2"/>
+    <dgm:cxn modelId="{F40162DF-95C3-4B69-B9DF-807A93416268}" srcId="{B4F35A44-B0BF-46AA-A12A-CAC516297DDA}" destId="{5B1ED82B-413A-42FC-A64D-51E769B40F7E}" srcOrd="2" destOrd="0" parTransId="{452997C8-68D9-4034-96A8-2964B842BCEE}" sibTransId="{3CA1767B-47C9-4B76-B14E-241A0F430B86}"/>
     <dgm:cxn modelId="{AC4B85E5-A5BB-4D5A-91A8-84F3C36F4899}" srcId="{3FB99A5A-F838-4DED-B418-81967CA06A85}" destId="{CC645C53-15E2-4351-8CC9-C542CAA2C967}" srcOrd="1" destOrd="0" parTransId="{0DD80EDF-0EEA-41DA-9598-952FC77F3B77}" sibTransId="{6846C50C-8BA0-4FAB-9039-08BB30B92CF3}"/>
-    <dgm:cxn modelId="{A6F64E57-C7DD-47B0-BBCE-EDF6E321B96F}" type="presOf" srcId="{B4F35A44-B0BF-46AA-A12A-CAC516297DDA}" destId="{852B527C-94FD-4518-A4D1-7560DC325805}" srcOrd="0" destOrd="0" presId="urn:microsoft.com/office/officeart/2005/8/layout/lProcess2"/>
-    <dgm:cxn modelId="{F1D93448-B280-4B57-8ABE-A5BDEAA1293B}" srcId="{F1BE44FA-DBE1-43DD-BD8A-8BBD3D6BA08D}" destId="{B1031803-8A3C-488A-9FDF-47BA2736A8C3}" srcOrd="0" destOrd="0" parTransId="{E7DC7383-B199-4F15-8F8A-6C21FBA0A5CF}" sibTransId="{7694C57F-17C2-487E-B4FD-DC6042718DC1}"/>
-    <dgm:cxn modelId="{96BD2ABD-5BDB-4BA5-9BD2-593DF5B3C5AF}" type="presOf" srcId="{F1BE44FA-DBE1-43DD-BD8A-8BBD3D6BA08D}" destId="{A2499972-AE29-4681-80AF-B87BECE2A323}" srcOrd="1" destOrd="0" presId="urn:microsoft.com/office/officeart/2005/8/layout/lProcess2"/>
-    <dgm:cxn modelId="{7D8B67AB-F86E-4F01-B29A-51556A5AFB73}" type="presOf" srcId="{F1BE44FA-DBE1-43DD-BD8A-8BBD3D6BA08D}" destId="{C433FFAA-2B76-4F1F-A1C7-DE1FCB0B2BB0}" srcOrd="0" destOrd="0" presId="urn:microsoft.com/office/officeart/2005/8/layout/lProcess2"/>
-    <dgm:cxn modelId="{60EFE101-4287-43C4-8C28-2C049311FC28}" srcId="{F1BE44FA-DBE1-43DD-BD8A-8BBD3D6BA08D}" destId="{6820A530-1A6B-40F0-BDAA-DD3A5CA9FC4C}" srcOrd="1" destOrd="0" parTransId="{AEC62EEA-1AA8-4993-A2C9-A237C13AD37C}" sibTransId="{5A4F3F41-B361-434E-846F-43C77376B7AE}"/>
-    <dgm:cxn modelId="{8C135F4F-11CA-4CD1-8012-10DF78915CFE}" type="presOf" srcId="{6820A530-1A6B-40F0-BDAA-DD3A5CA9FC4C}" destId="{A463F182-541F-4661-8ABC-0BE0BF4074C5}" srcOrd="0" destOrd="0" presId="urn:microsoft.com/office/officeart/2005/8/layout/lProcess2"/>
-    <dgm:cxn modelId="{F40162DF-95C3-4B69-B9DF-807A93416268}" srcId="{B4F35A44-B0BF-46AA-A12A-CAC516297DDA}" destId="{5B1ED82B-413A-42FC-A64D-51E769B40F7E}" srcOrd="2" destOrd="0" parTransId="{452997C8-68D9-4034-96A8-2964B842BCEE}" sibTransId="{3CA1767B-47C9-4B76-B14E-241A0F430B86}"/>
-    <dgm:cxn modelId="{A5D7B827-C492-45B7-B953-31FB8A0C2C9A}" type="presOf" srcId="{DF8A6A56-DC83-4F09-AEB3-455C2AAD239C}" destId="{63DB5D68-FDC8-4CFF-BC0A-DAED7DAEAA6D}" srcOrd="0" destOrd="0" presId="urn:microsoft.com/office/officeart/2005/8/layout/lProcess2"/>
-    <dgm:cxn modelId="{9F66FE87-66C3-4C42-8AF1-00EF01E18A2B}" type="presOf" srcId="{CC645C53-15E2-4351-8CC9-C542CAA2C967}" destId="{7364D7F4-BB7B-4439-BA50-2392B805EEB0}" srcOrd="0" destOrd="0" presId="urn:microsoft.com/office/officeart/2005/8/layout/lProcess2"/>
-    <dgm:cxn modelId="{07C86955-090B-4446-980F-B5C331287E5D}" type="presOf" srcId="{3FB99A5A-F838-4DED-B418-81967CA06A85}" destId="{97CF89E3-87B4-4D71-9DA3-92DD3A8603E7}" srcOrd="1" destOrd="0" presId="urn:microsoft.com/office/officeart/2005/8/layout/lProcess2"/>
+    <dgm:cxn modelId="{42D3A3FE-10BA-47CC-AD72-46604209F680}" type="presOf" srcId="{B1031803-8A3C-488A-9FDF-47BA2736A8C3}" destId="{A8CD0CF2-06AC-4274-AB3A-8731D2B8C8D8}" srcOrd="0" destOrd="0" presId="urn:microsoft.com/office/officeart/2005/8/layout/lProcess2"/>
     <dgm:cxn modelId="{562C54FE-7E97-48BF-BFC3-16F53B67FD7F}" type="presParOf" srcId="{852B527C-94FD-4518-A4D1-7560DC325805}" destId="{3CBE7979-CACC-403F-B959-881092B86B08}" srcOrd="0" destOrd="0" presId="urn:microsoft.com/office/officeart/2005/8/layout/lProcess2"/>
     <dgm:cxn modelId="{8E925BC5-8BD7-4463-8336-48D486AE24C5}" type="presParOf" srcId="{3CBE7979-CACC-403F-B959-881092B86B08}" destId="{17F5B4BF-9F6C-4915-8609-26595306ED0E}" srcOrd="0" destOrd="0" presId="urn:microsoft.com/office/officeart/2005/8/layout/lProcess2"/>
     <dgm:cxn modelId="{20814EEC-F62E-4750-8A5D-76FEFAEAE952}" type="presParOf" srcId="{3CBE7979-CACC-403F-B959-881092B86B08}" destId="{97CF89E3-87B4-4D71-9DA3-92DD3A8603E7}" srcOrd="1" destOrd="0" presId="urn:microsoft.com/office/officeart/2005/8/layout/lProcess2"/>
@@ -15656,11 +15665,11 @@
     </dgm:pt>
   </dgm:ptLst>
   <dgm:cxnLst>
+    <dgm:cxn modelId="{152E8306-DCFB-4678-9ED3-5ACB21BFF1A1}" type="presOf" srcId="{A9292962-1046-4876-86E6-2AA039A6009A}" destId="{04A1F161-D41C-4A74-80CB-119AE274EE45}" srcOrd="0" destOrd="0" presId="urn:microsoft.com/office/officeart/2005/8/layout/arrow1"/>
     <dgm:cxn modelId="{6E07ED76-9832-4C60-BEAC-01813EFA50E9}" type="presOf" srcId="{E71165C8-45DC-40DF-8CD3-E66D0A21BAE8}" destId="{BC5C32B2-DBC3-4EAE-BD59-90089DCC52A3}" srcOrd="0" destOrd="0" presId="urn:microsoft.com/office/officeart/2005/8/layout/arrow1"/>
+    <dgm:cxn modelId="{B328B19F-74D9-4F9D-8141-FFA57FCF0320}" type="presOf" srcId="{9DF43C9E-8E99-4FFC-9A4D-27DE94F2B6BA}" destId="{F2A8245B-9014-429B-8D66-EF8A30E16774}" srcOrd="0" destOrd="0" presId="urn:microsoft.com/office/officeart/2005/8/layout/arrow1"/>
+    <dgm:cxn modelId="{121D5EBD-3B51-4E08-9830-20F596507C51}" srcId="{9DF43C9E-8E99-4FFC-9A4D-27DE94F2B6BA}" destId="{A9292962-1046-4876-86E6-2AA039A6009A}" srcOrd="0" destOrd="0" parTransId="{389CC8E8-C255-4E85-8E90-3679766B47DA}" sibTransId="{48ACBB60-95D2-42F6-BC56-D436276B2B45}"/>
     <dgm:cxn modelId="{A49DCDC9-A286-458A-9C81-FA19F1AC02DA}" srcId="{9DF43C9E-8E99-4FFC-9A4D-27DE94F2B6BA}" destId="{E71165C8-45DC-40DF-8CD3-E66D0A21BAE8}" srcOrd="1" destOrd="0" parTransId="{9FDBD854-7402-460D-B1E7-DAFA04840A86}" sibTransId="{23E9C3A0-E127-4C5D-BB3B-0BADC8DEC9A6}"/>
-    <dgm:cxn modelId="{121D5EBD-3B51-4E08-9830-20F596507C51}" srcId="{9DF43C9E-8E99-4FFC-9A4D-27DE94F2B6BA}" destId="{A9292962-1046-4876-86E6-2AA039A6009A}" srcOrd="0" destOrd="0" parTransId="{389CC8E8-C255-4E85-8E90-3679766B47DA}" sibTransId="{48ACBB60-95D2-42F6-BC56-D436276B2B45}"/>
-    <dgm:cxn modelId="{152E8306-DCFB-4678-9ED3-5ACB21BFF1A1}" type="presOf" srcId="{A9292962-1046-4876-86E6-2AA039A6009A}" destId="{04A1F161-D41C-4A74-80CB-119AE274EE45}" srcOrd="0" destOrd="0" presId="urn:microsoft.com/office/officeart/2005/8/layout/arrow1"/>
-    <dgm:cxn modelId="{B328B19F-74D9-4F9D-8141-FFA57FCF0320}" type="presOf" srcId="{9DF43C9E-8E99-4FFC-9A4D-27DE94F2B6BA}" destId="{F2A8245B-9014-429B-8D66-EF8A30E16774}" srcOrd="0" destOrd="0" presId="urn:microsoft.com/office/officeart/2005/8/layout/arrow1"/>
     <dgm:cxn modelId="{4798DC50-FC67-4024-A1EB-1FF8A7D00CBD}" type="presParOf" srcId="{F2A8245B-9014-429B-8D66-EF8A30E16774}" destId="{04A1F161-D41C-4A74-80CB-119AE274EE45}" srcOrd="0" destOrd="0" presId="urn:microsoft.com/office/officeart/2005/8/layout/arrow1"/>
     <dgm:cxn modelId="{ED94C3FC-CE81-421A-AFCD-57F244E4DCBB}" type="presParOf" srcId="{F2A8245B-9014-429B-8D66-EF8A30E16774}" destId="{BC5C32B2-DBC3-4EAE-BD59-90089DCC52A3}" srcOrd="1" destOrd="0" presId="urn:microsoft.com/office/officeart/2005/8/layout/arrow1"/>
   </dgm:cxnLst>
@@ -19718,7 +19727,7 @@
 </file>
 
 <file path=customXml/itemProps1.xml><?xml version="1.0" encoding="utf-8"?>
-<ds:datastoreItem xmlns:ds="http://schemas.openxmlformats.org/officeDocument/2006/customXml" ds:itemID="{2E28D9AA-CF1D-4DEC-9635-8386341F0ED6}">
+<ds:datastoreItem xmlns:ds="http://schemas.openxmlformats.org/officeDocument/2006/customXml" ds:itemID="{B30BA384-DDC5-462E-877C-9799F907721C}">
   <ds:schemaRefs>
     <ds:schemaRef ds:uri="http://schemas.openxmlformats.org/officeDocument/2006/bibliography"/>
   </ds:schemaRefs>

</xml_diff>

<commit_message>
updated master thesis paper - added use cases - added must-haves, nice-to-haves - added design choices - added more references - added images and image handling - modified the existing proposal - updated the outline
</commit_message>
<xml_diff>
--- a/documentation/Master thesis report.docx
+++ b/documentation/Master thesis report.docx
@@ -5878,7 +5878,7 @@
     <w:bookmarkEnd w:id="12"/>
     <w:p>
       <w:r>
-        <w:object w:dxaOrig="9256" w:dyaOrig="1765">
+        <w:object w:dxaOrig="9225" w:dyaOrig="1718">
           <v:shapetype id="_x0000_t75" coordsize="21600,21600" o:spt="75" o:preferrelative="t" path="m@4@5l@4@11@9@11@9@5xe" filled="f" stroked="f">
             <v:stroke joinstyle="miter"/>
             <v:formulas>
@@ -5898,10 +5898,10 @@
             <v:path o:extrusionok="f" gradientshapeok="t" o:connecttype="rect"/>
             <o:lock v:ext="edit" aspectratio="t"/>
           </v:shapetype>
-          <v:shape id="_x0000_i1025" type="#_x0000_t75" style="width:463.9pt;height:89.25pt" o:ole="">
+          <v:shape id="_x0000_i1029" type="#_x0000_t75" style="width:462pt;height:87pt" o:ole="">
             <v:imagedata r:id="rId11" o:title=""/>
           </v:shape>
-          <o:OLEObject Type="Embed" ProgID="Excel.Sheet.12" ShapeID="_x0000_i1025" DrawAspect="Content" ObjectID="_1554713158" r:id="rId12"/>
+          <o:OLEObject Type="Embed" ProgID="Excel.Sheet.12" ShapeID="_x0000_i1029" DrawAspect="Content" ObjectID="_1554792861" r:id="rId12"/>
         </w:object>
       </w:r>
     </w:p>
@@ -8188,7 +8188,7 @@
           <v:shape id="_x0000_i1026" type="#_x0000_t75" style="width:219pt;height:146.25pt" o:ole="">
             <v:imagedata r:id="rId13" o:title=""/>
           </v:shape>
-          <o:OLEObject Type="Embed" ProgID="Excel.Sheet.12" ShapeID="_x0000_i1026" DrawAspect="Content" ObjectID="_1554713159" r:id="rId14"/>
+          <o:OLEObject Type="Embed" ProgID="Excel.Sheet.12" ShapeID="_x0000_i1026" DrawAspect="Content" ObjectID="_1554792862" r:id="rId14"/>
         </w:object>
       </w:r>
       <w:r>
@@ -8201,7 +8201,7 @@
           <v:shape id="_x0000_i1027" type="#_x0000_t75" style="width:203.25pt;height:144.75pt" o:ole="">
             <v:imagedata r:id="rId15" o:title=""/>
           </v:shape>
-          <o:OLEObject Type="Embed" ProgID="Excel.Sheet.12" ShapeID="_x0000_i1027" DrawAspect="Content" ObjectID="_1554713160" r:id="rId16"/>
+          <o:OLEObject Type="Embed" ProgID="Excel.Sheet.12" ShapeID="_x0000_i1027" DrawAspect="Content" ObjectID="_1554792863" r:id="rId16"/>
         </w:object>
       </w:r>
       <w:r>
@@ -8230,6 +8230,7 @@
       </w:r>
     </w:p>
     <w:p>
+      <w:bookmarkStart w:id="16" w:name="_GoBack"/>
       <w:r>
         <w:t xml:space="preserve">It is possible that certain people with bad intent might try to place orders for </w:t>
       </w:r>
@@ -8290,6 +8291,7 @@
         <w:t>), requiring an account might not be interesting, as this can make the process of using the application slow and unintuitive for the customer.</w:t>
       </w:r>
     </w:p>
+    <w:bookmarkEnd w:id="16"/>
     <w:p>
       <w:pPr>
         <w:rPr>
@@ -8317,17 +8319,17 @@
       <w:pPr>
         <w:pStyle w:val="Heading1"/>
       </w:pPr>
-      <w:bookmarkStart w:id="16" w:name="_Toc462773835"/>
+      <w:bookmarkStart w:id="17" w:name="_Toc462773835"/>
       <w:r>
         <w:t>Application design</w:t>
       </w:r>
-      <w:bookmarkEnd w:id="16"/>
+      <w:bookmarkEnd w:id="17"/>
     </w:p>
     <w:p>
       <w:pPr>
         <w:pStyle w:val="Heading2"/>
       </w:pPr>
-      <w:bookmarkStart w:id="17" w:name="_Toc462773836"/>
+      <w:bookmarkStart w:id="18" w:name="_Toc462773836"/>
       <w:r>
         <w:t xml:space="preserve">Application </w:t>
       </w:r>
@@ -8342,7 +8344,7 @@
       <w:r>
         <w:t xml:space="preserve"> choice</w:t>
       </w:r>
-      <w:bookmarkEnd w:id="17"/>
+      <w:bookmarkEnd w:id="18"/>
     </w:p>
     <w:p>
       <w:r>
@@ -8935,7 +8937,7 @@
       <w:pPr>
         <w:pStyle w:val="Heading2"/>
       </w:pPr>
-      <w:bookmarkStart w:id="18" w:name="_Toc462773837"/>
+      <w:bookmarkStart w:id="19" w:name="_Toc462773837"/>
       <w:r>
         <w:lastRenderedPageBreak/>
         <w:t>Application Development frameworks</w:t>
@@ -9280,8 +9282,6 @@
       <w:r>
         <w:t>data,</w:t>
       </w:r>
-      <w:bookmarkStart w:id="19" w:name="_GoBack"/>
-      <w:bookmarkEnd w:id="19"/>
       <w:r>
         <w:t xml:space="preserve"> the corresponding restaurant could be found and the menu could be displayed. </w:t>
       </w:r>
@@ -9340,7 +9340,7 @@
       <w:r>
         <w:t>Accessing the application</w:t>
       </w:r>
-      <w:bookmarkEnd w:id="18"/>
+      <w:bookmarkEnd w:id="19"/>
     </w:p>
     <w:p>
       <w:r>
@@ -19727,7 +19727,7 @@
 </file>
 
 <file path=customXml/itemProps1.xml><?xml version="1.0" encoding="utf-8"?>
-<ds:datastoreItem xmlns:ds="http://schemas.openxmlformats.org/officeDocument/2006/customXml" ds:itemID="{B30BA384-DDC5-462E-877C-9799F907721C}">
+<ds:datastoreItem xmlns:ds="http://schemas.openxmlformats.org/officeDocument/2006/customXml" ds:itemID="{1C2B574D-EB81-4E06-BEB1-005BE24C3928}">
   <ds:schemaRefs>
     <ds:schemaRef ds:uri="http://schemas.openxmlformats.org/officeDocument/2006/bibliography"/>
   </ds:schemaRefs>

</xml_diff>